<commit_message>
Improve TLS 1.2 interoperability. Add more test cases.
</commit_message>
<xml_diff>
--- a/OR-config-FreeRADIUS-20240516.docx
+++ b/OR-config-FreeRADIUS-20240516.docx
@@ -1931,33 +1931,6 @@
           <w:rFonts w:cs="Arial"/>
         </w:rPr>
         <w:br/>
-        <w:t xml:space="preserve">The </w:t>
-      </w:r>
-      <w:proofErr w:type="spellStart"/>
-      <w:r>
-        <w:rPr>
-          <w:rFonts w:cs="Arial"/>
-        </w:rPr>
-        <w:t>ca.pem</w:t>
-      </w:r>
-      <w:proofErr w:type="spellEnd"/>
-      <w:r>
-        <w:rPr>
-          <w:rFonts w:cs="Arial"/>
-        </w:rPr>
-        <w:t xml:space="preserve"> file contains the last </w:t>
-      </w:r>
-      <w:r>
-        <w:rPr>
-          <w:rFonts w:cs="Arial"/>
-        </w:rPr>
-        <w:t>block</w:t>
-      </w:r>
-      <w:r>
-        <w:rPr>
-          <w:rFonts w:cs="Arial"/>
-        </w:rPr>
-        <w:t xml:space="preserve"> of the issued server certificate file.</w:t>
       </w:r>
       <w:r>
         <w:rPr>
@@ -1965,9 +1938,23 @@
         </w:rPr>
         <w:br/>
       </w:r>
-      <w:r>
-        <w:rPr>
-          <w:rFonts w:cs="Arial"/>
+      <w:proofErr w:type="spellStart"/>
+      <w:r>
+        <w:rPr>
+          <w:rFonts w:eastAsia="Arial Unicode MS" w:cs="Arial"/>
+        </w:rPr>
+        <w:t>private_key_password</w:t>
+      </w:r>
+      <w:proofErr w:type="spellEnd"/>
+      <w:r>
+        <w:rPr>
+          <w:rFonts w:eastAsia="Arial Unicode MS" w:cs="Arial"/>
+        </w:rPr>
+        <w:t xml:space="preserve"> = &lt;passphrase&gt;</w:t>
+      </w:r>
+      <w:r>
+        <w:rPr>
+          <w:rFonts w:eastAsia="Arial Unicode MS" w:cs="Arial"/>
         </w:rPr>
         <w:br/>
       </w:r>
@@ -1976,26 +1963,6 @@
         <w:rPr>
           <w:rFonts w:eastAsia="Arial Unicode MS" w:cs="Arial"/>
         </w:rPr>
-        <w:t>private_key_password</w:t>
-      </w:r>
-      <w:proofErr w:type="spellEnd"/>
-      <w:r>
-        <w:rPr>
-          <w:rFonts w:eastAsia="Arial Unicode MS" w:cs="Arial"/>
-        </w:rPr>
-        <w:t xml:space="preserve"> = &lt;passphrase&gt;</w:t>
-      </w:r>
-      <w:r>
-        <w:rPr>
-          <w:rFonts w:eastAsia="Arial Unicode MS" w:cs="Arial"/>
-        </w:rPr>
-        <w:br/>
-      </w:r>
-      <w:proofErr w:type="spellStart"/>
-      <w:r>
-        <w:rPr>
-          <w:rFonts w:eastAsia="Arial Unicode MS" w:cs="Arial"/>
-        </w:rPr>
         <w:t>private_key_file</w:t>
       </w:r>
       <w:proofErr w:type="spellEnd"/>
@@ -2033,26 +2000,20 @@
         </w:rPr>
         <w:t>/certs/</w:t>
       </w:r>
-      <w:r>
-        <w:rPr>
-          <w:rFonts w:eastAsia="Arial Unicode MS" w:cs="Arial"/>
-        </w:rPr>
-        <w:t>&lt;</w:t>
-      </w:r>
-      <w:proofErr w:type="spellStart"/>
-      <w:r>
-        <w:rPr>
-          <w:rFonts w:eastAsia="Arial Unicode MS" w:cs="Arial"/>
-        </w:rPr>
-        <w:t>keyfile.key</w:t>
-      </w:r>
-      <w:proofErr w:type="spellEnd"/>
-      <w:r>
-        <w:rPr>
-          <w:rFonts w:eastAsia="Arial Unicode MS" w:cs="Arial"/>
-        </w:rPr>
-        <w:t>&gt;</w:t>
-      </w:r>
+      <w:proofErr w:type="spellStart"/>
+      <w:r>
+        <w:rPr>
+          <w:rFonts w:asciiTheme="majorHAnsi" w:eastAsia="Arial Unicode MS" w:hAnsiTheme="majorHAnsi" w:cstheme="majorHAnsi"/>
+        </w:rPr>
+        <w:t>example.com.</w:t>
+      </w:r>
+      <w:r>
+        <w:rPr>
+          <w:rFonts w:eastAsia="Arial Unicode MS" w:cs="Arial"/>
+        </w:rPr>
+        <w:t>key</w:t>
+      </w:r>
+      <w:proofErr w:type="spellEnd"/>
       <w:r>
         <w:rPr>
           <w:rFonts w:eastAsia="Arial Unicode MS" w:cs="Arial"/>
@@ -2430,6 +2391,7 @@
         <w:rPr>
           <w:rFonts w:eastAsia="Arial Unicode MS" w:cs="Arial"/>
         </w:rPr>
+        <w:lastRenderedPageBreak/>
         <w:t>In the same “</w:t>
       </w:r>
       <w:proofErr w:type="spellStart"/>
@@ -3160,6 +3122,26 @@
       </w:r>
       <w:r>
         <w:rPr>
+          <w:rFonts w:eastAsia="Arial Unicode MS" w:cs="Arial" w:hint="eastAsia"/>
+        </w:rPr>
+        <w:t xml:space="preserve"> You should see the </w:t>
+      </w:r>
+      <w:proofErr w:type="spellStart"/>
+      <w:r>
+        <w:rPr>
+          <w:rFonts w:eastAsia="Arial Unicode MS" w:cs="Arial" w:hint="eastAsia"/>
+        </w:rPr>
+        <w:t>RadSec</w:t>
+      </w:r>
+      <w:proofErr w:type="spellEnd"/>
+      <w:r>
+        <w:rPr>
+          <w:rFonts w:eastAsia="Arial Unicode MS" w:cs="Arial" w:hint="eastAsia"/>
+        </w:rPr>
+        <w:t xml:space="preserve"> server certificate (IdP certificate).</w:t>
+      </w:r>
+      <w:r>
+        <w:rPr>
           <w:rFonts w:eastAsia="Arial Unicode MS" w:cs="Arial"/>
         </w:rPr>
         <w:br/>
@@ -3241,6 +3223,466 @@
         </w:rPr>
         <w:t xml:space="preserve"> server&gt;:2083</w:t>
       </w:r>
+      <w:r>
+        <w:rPr>
+          <w:rFonts w:cs="Arial"/>
+        </w:rPr>
+        <w:br/>
+      </w:r>
+      <w:r>
+        <w:rPr>
+          <w:rFonts w:eastAsia="Arial Unicode MS" w:cs="Arial"/>
+        </w:rPr>
+        <w:br/>
+      </w:r>
+      <w:r>
+        <w:rPr>
+          <w:rFonts w:eastAsia="Arial Unicode MS" w:cs="Arial" w:hint="eastAsia"/>
+        </w:rPr>
+        <w:t>Then, try the following</w:t>
+      </w:r>
+      <w:r>
+        <w:rPr>
+          <w:rFonts w:eastAsia="Arial Unicode MS" w:cs="Arial" w:hint="eastAsia"/>
+        </w:rPr>
+        <w:t xml:space="preserve"> as well</w:t>
+      </w:r>
+      <w:r>
+        <w:rPr>
+          <w:rFonts w:eastAsia="Arial Unicode MS" w:cs="Arial" w:hint="eastAsia"/>
+        </w:rPr>
+        <w:t>.</w:t>
+      </w:r>
+      <w:r>
+        <w:rPr>
+          <w:rFonts w:eastAsia="Arial Unicode MS" w:cs="Arial" w:hint="eastAsia"/>
+        </w:rPr>
+        <w:t xml:space="preserve"> </w:t>
+      </w:r>
+      <w:r>
+        <w:rPr>
+          <w:rFonts w:eastAsia="Arial Unicode MS" w:cs="Arial" w:hint="eastAsia"/>
+        </w:rPr>
+        <w:t xml:space="preserve">The </w:t>
+      </w:r>
+      <w:r>
+        <w:rPr>
+          <w:rFonts w:eastAsia="Arial Unicode MS" w:cs="Arial" w:hint="eastAsia"/>
+        </w:rPr>
+        <w:t>ca-</w:t>
+      </w:r>
+      <w:proofErr w:type="spellStart"/>
+      <w:r>
+        <w:rPr>
+          <w:rFonts w:eastAsia="Arial Unicode MS" w:cs="Arial" w:hint="eastAsia"/>
+        </w:rPr>
+        <w:t>chain.pem</w:t>
+      </w:r>
+      <w:proofErr w:type="spellEnd"/>
+      <w:r>
+        <w:rPr>
+          <w:rFonts w:eastAsia="Arial Unicode MS" w:cs="Arial" w:hint="eastAsia"/>
+        </w:rPr>
+        <w:t xml:space="preserve"> file (= </w:t>
+      </w:r>
+      <w:r>
+        <w:rPr>
+          <w:rFonts w:eastAsia="Arial Unicode MS" w:cs="Arial" w:hint="eastAsia"/>
+        </w:rPr>
+        <w:t xml:space="preserve">wbaorchain1.pem </w:t>
+      </w:r>
+      <w:r>
+        <w:rPr>
+          <w:rFonts w:eastAsia="Arial Unicode MS" w:cs="Arial" w:hint="eastAsia"/>
+        </w:rPr>
+        <w:t xml:space="preserve">as of this writing) </w:t>
+      </w:r>
+      <w:r>
+        <w:rPr>
+          <w:rFonts w:eastAsia="Arial Unicode MS" w:cs="Arial" w:hint="eastAsia"/>
+        </w:rPr>
+        <w:t xml:space="preserve">contains all the </w:t>
+      </w:r>
+      <w:r>
+        <w:rPr>
+          <w:rFonts w:eastAsia="Arial Unicode MS" w:cs="Arial"/>
+        </w:rPr>
+        <w:t>I-CA certificate</w:t>
+      </w:r>
+      <w:r>
+        <w:rPr>
+          <w:rFonts w:eastAsia="Arial Unicode MS" w:cs="Arial" w:hint="eastAsia"/>
+        </w:rPr>
+        <w:t xml:space="preserve">s and the </w:t>
+      </w:r>
+      <w:r>
+        <w:rPr>
+          <w:rFonts w:hint="eastAsia"/>
+        </w:rPr>
+        <w:t>Root CA certificate.</w:t>
+      </w:r>
+      <w:r>
+        <w:rPr>
+          <w:rFonts w:eastAsia="Arial Unicode MS" w:cs="Arial"/>
+        </w:rPr>
+        <w:br/>
+      </w:r>
+      <w:r>
+        <w:rPr>
+          <w:rFonts w:eastAsia="Arial Unicode MS" w:cs="Arial" w:hint="eastAsia"/>
+        </w:rPr>
+        <w:t xml:space="preserve">If you see no error and the </w:t>
+      </w:r>
+      <w:proofErr w:type="spellStart"/>
+      <w:r>
+        <w:rPr>
+          <w:rFonts w:eastAsia="Arial Unicode MS" w:cs="Arial" w:hint="eastAsia"/>
+        </w:rPr>
+        <w:t>openssl</w:t>
+      </w:r>
+      <w:proofErr w:type="spellEnd"/>
+      <w:r>
+        <w:rPr>
+          <w:rFonts w:eastAsia="Arial Unicode MS" w:cs="Arial" w:hint="eastAsia"/>
+        </w:rPr>
+        <w:t xml:space="preserve"> command keeps the connection for a while (</w:t>
+      </w:r>
+      <w:r>
+        <w:rPr>
+          <w:rFonts w:eastAsia="Arial Unicode MS" w:cs="Arial" w:hint="eastAsia"/>
+        </w:rPr>
+        <w:t>&gt; 3</w:t>
+      </w:r>
+      <w:r>
+        <w:rPr>
+          <w:rFonts w:eastAsia="Arial Unicode MS" w:cs="Arial" w:hint="eastAsia"/>
+        </w:rPr>
+        <w:t xml:space="preserve">0 sec), the </w:t>
+      </w:r>
+      <w:proofErr w:type="spellStart"/>
+      <w:r>
+        <w:rPr>
+          <w:rFonts w:eastAsia="Arial Unicode MS" w:cs="Arial" w:hint="eastAsia"/>
+        </w:rPr>
+        <w:t>RadSec</w:t>
+      </w:r>
+      <w:proofErr w:type="spellEnd"/>
+      <w:r>
+        <w:rPr>
+          <w:rFonts w:eastAsia="Arial Unicode MS" w:cs="Arial" w:hint="eastAsia"/>
+        </w:rPr>
+        <w:t xml:space="preserve"> endpoint is configured correctly.</w:t>
+      </w:r>
+      <w:r>
+        <w:rPr>
+          <w:rFonts w:eastAsia="Arial Unicode MS" w:cs="Arial"/>
+        </w:rPr>
+        <w:br/>
+      </w:r>
+      <w:r>
+        <w:rPr>
+          <w:rFonts w:eastAsia="Arial Unicode MS" w:cs="Arial"/>
+        </w:rPr>
+        <w:br/>
+      </w:r>
+      <w:r>
+        <w:rPr>
+          <w:rFonts w:eastAsia="Arial Unicode MS" w:cs="Arial"/>
+        </w:rPr>
+        <w:t xml:space="preserve">$ </w:t>
+      </w:r>
+      <w:proofErr w:type="spellStart"/>
+      <w:r>
+        <w:rPr>
+          <w:rFonts w:eastAsia="Arial Unicode MS" w:cs="Arial"/>
+        </w:rPr>
+        <w:t>openssl</w:t>
+      </w:r>
+      <w:proofErr w:type="spellEnd"/>
+      <w:r>
+        <w:rPr>
+          <w:rFonts w:eastAsia="Arial Unicode MS" w:cs="Arial"/>
+        </w:rPr>
+        <w:t xml:space="preserve"> </w:t>
+      </w:r>
+      <w:proofErr w:type="spellStart"/>
+      <w:r>
+        <w:rPr>
+          <w:rFonts w:eastAsia="Arial Unicode MS" w:cs="Arial"/>
+        </w:rPr>
+        <w:t>s_client</w:t>
+      </w:r>
+      <w:proofErr w:type="spellEnd"/>
+      <w:r>
+        <w:rPr>
+          <w:rFonts w:eastAsia="Arial Unicode MS" w:cs="Arial"/>
+        </w:rPr>
+        <w:t xml:space="preserve"> </w:t>
+      </w:r>
+      <w:r>
+        <w:rPr>
+          <w:rFonts w:eastAsia="Arial Unicode MS" w:cs="Arial" w:hint="eastAsia"/>
+        </w:rPr>
+        <w:t xml:space="preserve">-tls1_3 </w:t>
+      </w:r>
+      <w:r>
+        <w:rPr>
+          <w:rFonts w:eastAsia="Arial Unicode MS" w:cs="Arial"/>
+        </w:rPr>
+        <w:t>&lt;</w:t>
+      </w:r>
+      <w:proofErr w:type="spellStart"/>
+      <w:r>
+        <w:rPr>
+          <w:rFonts w:eastAsia="Arial Unicode MS" w:cs="Arial"/>
+        </w:rPr>
+        <w:t>ip</w:t>
+      </w:r>
+      <w:proofErr w:type="spellEnd"/>
+      <w:r>
+        <w:rPr>
+          <w:rFonts w:eastAsia="Arial Unicode MS" w:cs="Arial"/>
+        </w:rPr>
+        <w:t xml:space="preserve"> address of </w:t>
+      </w:r>
+      <w:proofErr w:type="spellStart"/>
+      <w:r>
+        <w:rPr>
+          <w:rFonts w:eastAsia="Arial Unicode MS" w:cs="Arial"/>
+        </w:rPr>
+        <w:t>RadSec</w:t>
+      </w:r>
+      <w:proofErr w:type="spellEnd"/>
+      <w:r>
+        <w:rPr>
+          <w:rFonts w:eastAsia="Arial Unicode MS" w:cs="Arial"/>
+        </w:rPr>
+        <w:t xml:space="preserve"> server&gt;:2083</w:t>
+      </w:r>
+      <w:r>
+        <w:rPr>
+          <w:rFonts w:eastAsia="Arial Unicode MS" w:cs="Arial" w:hint="eastAsia"/>
+        </w:rPr>
+        <w:t xml:space="preserve"> -cert </w:t>
+      </w:r>
+      <w:r>
+        <w:rPr>
+          <w:rFonts w:asciiTheme="majorHAnsi" w:eastAsia="Arial Unicode MS" w:hAnsiTheme="majorHAnsi" w:cstheme="majorHAnsi"/>
+        </w:rPr>
+        <w:t>example.com.cer</w:t>
+      </w:r>
+      <w:r>
+        <w:rPr>
+          <w:rFonts w:asciiTheme="majorHAnsi" w:eastAsia="Arial Unicode MS" w:hAnsiTheme="majorHAnsi" w:cstheme="majorHAnsi" w:hint="eastAsia"/>
+        </w:rPr>
+        <w:t xml:space="preserve"> -key </w:t>
+      </w:r>
+      <w:proofErr w:type="spellStart"/>
+      <w:r>
+        <w:rPr>
+          <w:rFonts w:asciiTheme="majorHAnsi" w:eastAsia="Arial Unicode MS" w:hAnsiTheme="majorHAnsi" w:cstheme="majorHAnsi"/>
+        </w:rPr>
+        <w:t>example.com.</w:t>
+      </w:r>
+      <w:r>
+        <w:rPr>
+          <w:rFonts w:asciiTheme="majorHAnsi" w:eastAsia="Arial Unicode MS" w:hAnsiTheme="majorHAnsi" w:cstheme="majorHAnsi" w:hint="eastAsia"/>
+        </w:rPr>
+        <w:t>key</w:t>
+      </w:r>
+      <w:proofErr w:type="spellEnd"/>
+      <w:r>
+        <w:rPr>
+          <w:rFonts w:asciiTheme="majorHAnsi" w:eastAsia="Arial Unicode MS" w:hAnsiTheme="majorHAnsi" w:cstheme="majorHAnsi" w:hint="eastAsia"/>
+        </w:rPr>
+        <w:t xml:space="preserve"> -</w:t>
+      </w:r>
+      <w:proofErr w:type="spellStart"/>
+      <w:r>
+        <w:rPr>
+          <w:rFonts w:asciiTheme="majorHAnsi" w:eastAsia="Arial Unicode MS" w:hAnsiTheme="majorHAnsi" w:cstheme="majorHAnsi" w:hint="eastAsia"/>
+        </w:rPr>
+        <w:t>CAfile</w:t>
+      </w:r>
+      <w:proofErr w:type="spellEnd"/>
+      <w:r>
+        <w:rPr>
+          <w:rFonts w:asciiTheme="majorHAnsi" w:eastAsia="Arial Unicode MS" w:hAnsiTheme="majorHAnsi" w:cstheme="majorHAnsi" w:hint="eastAsia"/>
+        </w:rPr>
+        <w:t xml:space="preserve"> </w:t>
+      </w:r>
+      <w:r>
+        <w:rPr>
+          <w:rFonts w:asciiTheme="majorHAnsi" w:eastAsia="Arial Unicode MS" w:hAnsiTheme="majorHAnsi" w:cstheme="majorHAnsi" w:hint="eastAsia"/>
+        </w:rPr>
+        <w:t>ca-</w:t>
+      </w:r>
+      <w:proofErr w:type="spellStart"/>
+      <w:r>
+        <w:rPr>
+          <w:rFonts w:asciiTheme="majorHAnsi" w:eastAsia="Arial Unicode MS" w:hAnsiTheme="majorHAnsi" w:cstheme="majorHAnsi" w:hint="eastAsia"/>
+        </w:rPr>
+        <w:t>chain</w:t>
+      </w:r>
+      <w:r>
+        <w:rPr>
+          <w:rFonts w:asciiTheme="majorHAnsi" w:eastAsia="Arial Unicode MS" w:hAnsiTheme="majorHAnsi" w:cstheme="majorHAnsi" w:hint="eastAsia"/>
+        </w:rPr>
+        <w:t>.pem</w:t>
+      </w:r>
+      <w:proofErr w:type="spellEnd"/>
+      <w:r>
+        <w:rPr>
+          <w:rFonts w:cs="Arial"/>
+        </w:rPr>
+        <w:br/>
+      </w:r>
+      <w:r>
+        <w:rPr>
+          <w:rFonts w:eastAsia="Arial Unicode MS" w:cs="Arial"/>
+        </w:rPr>
+        <w:t xml:space="preserve">$ </w:t>
+      </w:r>
+      <w:proofErr w:type="spellStart"/>
+      <w:r>
+        <w:rPr>
+          <w:rFonts w:eastAsia="Arial Unicode MS" w:cs="Arial"/>
+        </w:rPr>
+        <w:t>openssl</w:t>
+      </w:r>
+      <w:proofErr w:type="spellEnd"/>
+      <w:r>
+        <w:rPr>
+          <w:rFonts w:eastAsia="Arial Unicode MS" w:cs="Arial"/>
+        </w:rPr>
+        <w:t xml:space="preserve"> </w:t>
+      </w:r>
+      <w:proofErr w:type="spellStart"/>
+      <w:r>
+        <w:rPr>
+          <w:rFonts w:eastAsia="Arial Unicode MS" w:cs="Arial"/>
+        </w:rPr>
+        <w:t>s_client</w:t>
+      </w:r>
+      <w:proofErr w:type="spellEnd"/>
+      <w:r>
+        <w:rPr>
+          <w:rFonts w:eastAsia="Arial Unicode MS" w:cs="Arial"/>
+        </w:rPr>
+        <w:t xml:space="preserve"> </w:t>
+      </w:r>
+      <w:r>
+        <w:rPr>
+          <w:rFonts w:eastAsia="Arial Unicode MS" w:cs="Arial" w:hint="eastAsia"/>
+        </w:rPr>
+        <w:t>-tls1_</w:t>
+      </w:r>
+      <w:r>
+        <w:rPr>
+          <w:rFonts w:eastAsia="Arial Unicode MS" w:cs="Arial" w:hint="eastAsia"/>
+        </w:rPr>
+        <w:t>2</w:t>
+      </w:r>
+      <w:r>
+        <w:rPr>
+          <w:rFonts w:eastAsia="Arial Unicode MS" w:cs="Arial" w:hint="eastAsia"/>
+        </w:rPr>
+        <w:t xml:space="preserve"> </w:t>
+      </w:r>
+      <w:r>
+        <w:rPr>
+          <w:rFonts w:eastAsia="Arial Unicode MS" w:cs="Arial"/>
+        </w:rPr>
+        <w:t>&lt;</w:t>
+      </w:r>
+      <w:proofErr w:type="spellStart"/>
+      <w:r>
+        <w:rPr>
+          <w:rFonts w:eastAsia="Arial Unicode MS" w:cs="Arial"/>
+        </w:rPr>
+        <w:t>ip</w:t>
+      </w:r>
+      <w:proofErr w:type="spellEnd"/>
+      <w:r>
+        <w:rPr>
+          <w:rFonts w:eastAsia="Arial Unicode MS" w:cs="Arial"/>
+        </w:rPr>
+        <w:t xml:space="preserve"> address of </w:t>
+      </w:r>
+      <w:proofErr w:type="spellStart"/>
+      <w:r>
+        <w:rPr>
+          <w:rFonts w:eastAsia="Arial Unicode MS" w:cs="Arial"/>
+        </w:rPr>
+        <w:t>RadSec</w:t>
+      </w:r>
+      <w:proofErr w:type="spellEnd"/>
+      <w:r>
+        <w:rPr>
+          <w:rFonts w:eastAsia="Arial Unicode MS" w:cs="Arial"/>
+        </w:rPr>
+        <w:t xml:space="preserve"> server&gt;:2083</w:t>
+      </w:r>
+      <w:r>
+        <w:rPr>
+          <w:rFonts w:eastAsia="Arial Unicode MS" w:cs="Arial" w:hint="eastAsia"/>
+        </w:rPr>
+        <w:t xml:space="preserve"> -cert </w:t>
+      </w:r>
+      <w:r>
+        <w:rPr>
+          <w:rFonts w:asciiTheme="majorHAnsi" w:eastAsia="Arial Unicode MS" w:hAnsiTheme="majorHAnsi" w:cstheme="majorHAnsi"/>
+        </w:rPr>
+        <w:t>example.com.cer</w:t>
+      </w:r>
+      <w:r>
+        <w:rPr>
+          <w:rFonts w:asciiTheme="majorHAnsi" w:eastAsia="Arial Unicode MS" w:hAnsiTheme="majorHAnsi" w:cstheme="majorHAnsi" w:hint="eastAsia"/>
+        </w:rPr>
+        <w:t xml:space="preserve"> -key </w:t>
+      </w:r>
+      <w:proofErr w:type="spellStart"/>
+      <w:r>
+        <w:rPr>
+          <w:rFonts w:asciiTheme="majorHAnsi" w:eastAsia="Arial Unicode MS" w:hAnsiTheme="majorHAnsi" w:cstheme="majorHAnsi"/>
+        </w:rPr>
+        <w:t>example.com.</w:t>
+      </w:r>
+      <w:r>
+        <w:rPr>
+          <w:rFonts w:asciiTheme="majorHAnsi" w:eastAsia="Arial Unicode MS" w:hAnsiTheme="majorHAnsi" w:cstheme="majorHAnsi" w:hint="eastAsia"/>
+        </w:rPr>
+        <w:t>key</w:t>
+      </w:r>
+      <w:proofErr w:type="spellEnd"/>
+      <w:r>
+        <w:rPr>
+          <w:rFonts w:asciiTheme="majorHAnsi" w:eastAsia="Arial Unicode MS" w:hAnsiTheme="majorHAnsi" w:cstheme="majorHAnsi" w:hint="eastAsia"/>
+        </w:rPr>
+        <w:t xml:space="preserve"> -</w:t>
+      </w:r>
+      <w:proofErr w:type="spellStart"/>
+      <w:r>
+        <w:rPr>
+          <w:rFonts w:asciiTheme="majorHAnsi" w:eastAsia="Arial Unicode MS" w:hAnsiTheme="majorHAnsi" w:cstheme="majorHAnsi" w:hint="eastAsia"/>
+        </w:rPr>
+        <w:t>CAfile</w:t>
+      </w:r>
+      <w:proofErr w:type="spellEnd"/>
+      <w:r>
+        <w:rPr>
+          <w:rFonts w:asciiTheme="majorHAnsi" w:eastAsia="Arial Unicode MS" w:hAnsiTheme="majorHAnsi" w:cstheme="majorHAnsi" w:hint="eastAsia"/>
+        </w:rPr>
+        <w:t xml:space="preserve"> ca-</w:t>
+      </w:r>
+      <w:proofErr w:type="spellStart"/>
+      <w:r>
+        <w:rPr>
+          <w:rFonts w:asciiTheme="majorHAnsi" w:eastAsia="Arial Unicode MS" w:hAnsiTheme="majorHAnsi" w:cstheme="majorHAnsi" w:hint="eastAsia"/>
+        </w:rPr>
+        <w:t>chain.pem</w:t>
+      </w:r>
+      <w:proofErr w:type="spellEnd"/>
       <w:r>
         <w:rPr>
           <w:rFonts w:cs="Arial"/>
@@ -3316,6 +3758,7 @@
         <w:rPr>
           <w:rFonts w:eastAsia="Arial Unicode MS" w:cs="Arial"/>
         </w:rPr>
+        <w:lastRenderedPageBreak/>
         <w:t>FreeRADIUS</w:t>
       </w:r>
       <w:proofErr w:type="spellEnd"/>
@@ -3576,7 +4019,6 @@
           <w:sz w:val="28"/>
           <w:szCs w:val="28"/>
         </w:rPr>
-        <w:lastRenderedPageBreak/>
         <w:t>Configuration for</w:t>
       </w:r>
       <w:r>
@@ -3598,13 +4040,7 @@
         <w:rPr>
           <w:rFonts w:hint="eastAsia"/>
         </w:rPr>
-        <w:t>A</w:t>
-      </w:r>
-      <w:r>
-        <w:rPr>
-          <w:rFonts w:hint="eastAsia"/>
-        </w:rPr>
-        <w:t>n e</w:t>
+        <w:t>An e</w:t>
       </w:r>
       <w:r>
         <w:t>xternal</w:t>
@@ -3627,13 +4063,7 @@
         <w:rPr>
           <w:rFonts w:hint="eastAsia"/>
         </w:rPr>
-        <w:t xml:space="preserve"> proxy software is required</w:t>
-      </w:r>
-      <w:r>
-        <w:rPr>
-          <w:rFonts w:hint="eastAsia"/>
-        </w:rPr>
-        <w:t xml:space="preserve"> i</w:t>
+        <w:t xml:space="preserve"> proxy software is required i</w:t>
       </w:r>
       <w:r>
         <w:rPr>
@@ -4592,6 +5022,7 @@
           <w:sz w:val="28"/>
           <w:szCs w:val="28"/>
         </w:rPr>
+        <w:lastRenderedPageBreak/>
         <w:t>Firewall configuration</w:t>
       </w:r>
       <w:r>
@@ -5716,24 +6147,15 @@
         <w:snapToGrid w:val="0"/>
         <w:spacing w:before="120"/>
         <w:ind w:left="4678" w:hanging="4678"/>
-      </w:pPr>
-      <w:r>
-        <w:rPr>
-          <w:rFonts w:hint="eastAsia"/>
-        </w:rPr>
-        <w:t>Rev. 20240</w:t>
-      </w:r>
-      <w:r>
-        <w:rPr>
-          <w:rFonts w:hint="eastAsia"/>
-        </w:rPr>
-        <w:t>516</w:t>
-      </w:r>
-      <w:r>
-        <w:rPr>
-          <w:rFonts w:hint="eastAsia"/>
-        </w:rPr>
-        <w:t xml:space="preserve"> Hideaki Goto, </w:t>
+        <w:rPr>
+          <w:rFonts w:hint="eastAsia"/>
+        </w:rPr>
+      </w:pPr>
+      <w:r>
+        <w:rPr>
+          <w:rFonts w:hint="eastAsia"/>
+        </w:rPr>
+        <w:t xml:space="preserve">Rev. 20240516 Hideaki Goto, </w:t>
       </w:r>
       <w:proofErr w:type="spellStart"/>
       <w:r>
@@ -5762,15 +6184,16 @@
           <w:rFonts w:hint="eastAsia"/>
         </w:rPr>
         <w:tab/>
-      </w:r>
-      <w:r>
-        <w:rPr>
-          <w:rFonts w:hint="eastAsia"/>
-        </w:rPr>
-        <w:t>Improved TLS 1.2 interoperability</w:t>
+        <w:t>Improve TLS 1.2 interoperability</w:t>
       </w:r>
       <w:r>
         <w:t>.</w:t>
+      </w:r>
+      <w:r>
+        <w:rPr>
+          <w:rFonts w:hint="eastAsia"/>
+        </w:rPr>
+        <w:t xml:space="preserve"> Add more test cases.</w:t>
       </w:r>
     </w:p>
     <w:p>

</xml_diff>